<commit_message>
Add doc and tar files
</commit_message>
<xml_diff>
--- a/stego-bsic-echo-hiding-np.docx
+++ b/stego-bsic-echo-hiding-np.docx
@@ -1,6 +1,6 @@
 
 <file path=word/document.xml><?xml version="1.0" encoding="utf-8"?>
-<w:document xmlns:wpc="http://schemas.microsoft.com/office/word/2010/wordprocessingCanvas" xmlns:cx="http://schemas.microsoft.com/office/drawing/2014/chartex" xmlns:cx1="http://schemas.microsoft.com/office/drawing/2015/9/8/chartex" xmlns:cx2="http://schemas.microsoft.com/office/drawing/2015/10/21/chartex" xmlns:cx3="http://schemas.microsoft.com/office/drawing/2016/5/9/chartex" xmlns:cx4="http://schemas.microsoft.com/office/drawing/2016/5/10/chartex" xmlns:cx5="http://schemas.microsoft.com/office/drawing/2016/5/11/chartex" xmlns:cx6="http://schemas.microsoft.com/office/drawing/2016/5/12/chartex" xmlns:cx7="http://schemas.microsoft.com/office/drawing/2016/5/13/chartex" xmlns:cx8="http://schemas.microsoft.com/office/drawing/2016/5/14/chartex" xmlns:mc="http://schemas.openxmlformats.org/markup-compatibility/2006" xmlns:aink="http://schemas.microsoft.com/office/drawing/2016/ink" xmlns:am3d="http://schemas.microsoft.com/office/drawing/2017/model3d" xmlns:o="urn:schemas-microsoft-com:office:office" xmlns:oel="http://schemas.microsoft.com/office/2019/extlst" xmlns:r="http://schemas.openxmlformats.org/officeDocument/2006/relationships" xmlns:m="http://schemas.openxmlformats.org/officeDocument/2006/math" xmlns:v="urn:schemas-microsoft-com:vml" xmlns:wp14="http://schemas.microsoft.com/office/word/2010/wordprocessingDrawing" xmlns:wp="http://schemas.openxmlformats.org/drawingml/2006/wordprocessingDrawing" xmlns:w10="urn:schemas-microsoft-com:office:word" xmlns:w="http://schemas.openxmlformats.org/wordprocessingml/2006/main" xmlns:w14="http://schemas.microsoft.com/office/word/2010/wordml" xmlns:w15="http://schemas.microsoft.com/office/word/2012/wordml" xmlns:w16cex="http://schemas.microsoft.com/office/word/2018/wordml/cex" xmlns:w16cid="http://schemas.microsoft.com/office/word/2016/wordml/cid" xmlns:w16="http://schemas.microsoft.com/office/word/2018/wordml" xmlns:w16du="http://schemas.microsoft.com/office/word/2023/wordml/word16du" xmlns:w16sdtdh="http://schemas.microsoft.com/office/word/2020/wordml/sdtdatahash" xmlns:w16sdtfl="http://schemas.microsoft.com/office/word/2024/wordml/sdtformatlock" xmlns:w16se="http://schemas.microsoft.com/office/word/2015/wordml/symex" xmlns:wpg="http://schemas.microsoft.com/office/word/2010/wordprocessingGroup" xmlns:wpi="http://schemas.microsoft.com/office/word/2010/wordprocessingInk" xmlns:wne="http://schemas.microsoft.com/office/word/2006/wordml" xmlns:wps="http://schemas.microsoft.com/office/word/2010/wordprocessingShape" mc:Ignorable="w14 w15 w16se w16cid w16 w16cex w16sdtdh w16sdtfl w16du wp14">
+<w:document xmlns:wpc="http://schemas.microsoft.com/office/word/2010/wordprocessingCanvas" xmlns:cx="http://schemas.microsoft.com/office/drawing/2014/chartex" xmlns:mc="http://schemas.openxmlformats.org/markup-compatibility/2006" xmlns:o="urn:schemas-microsoft-com:office:office" xmlns:r="http://schemas.openxmlformats.org/officeDocument/2006/relationships" xmlns:m="http://schemas.openxmlformats.org/officeDocument/2006/math" xmlns:v="urn:schemas-microsoft-com:vml" xmlns:wp14="http://schemas.microsoft.com/office/word/2010/wordprocessingDrawing" xmlns:wp="http://schemas.openxmlformats.org/drawingml/2006/wordprocessingDrawing" xmlns:w10="urn:schemas-microsoft-com:office:word" xmlns:w="http://schemas.openxmlformats.org/wordprocessingml/2006/main" xmlns:w14="http://schemas.microsoft.com/office/word/2010/wordml" xmlns:w15="http://schemas.microsoft.com/office/word/2012/wordml" xmlns:w16se="http://schemas.microsoft.com/office/word/2015/wordml/symex" xmlns:wpg="http://schemas.microsoft.com/office/word/2010/wordprocessingGroup" xmlns:wpi="http://schemas.microsoft.com/office/word/2010/wordprocessingInk" xmlns:wne="http://schemas.microsoft.com/office/word/2006/wordml" xmlns:wps="http://schemas.microsoft.com/office/word/2010/wordprocessingShape" mc:Ignorable="w14 w15 w16se wp14">
   <w:body>
     <w:p>
       <w:pPr>
@@ -10,6 +10,45 @@
           <w:szCs w:val="28"/>
         </w:rPr>
       </w:pPr>
+      <w:r>
+        <w:rPr>
+          <w:rFonts w:ascii="Times New Roman" w:hAnsi="Times New Roman" w:cs="Times New Roman"/>
+          <w:sz w:val="28"/>
+          <w:szCs w:val="28"/>
+        </w:rPr>
+        <w:t>Tải file imodule:</w:t>
+      </w:r>
+    </w:p>
+    <w:p>
+      <w:pPr>
+        <w:rPr>
+          <w:rFonts w:ascii="Times New Roman" w:hAnsi="Times New Roman" w:cs="Times New Roman"/>
+          <w:sz w:val="28"/>
+          <w:szCs w:val="28"/>
+        </w:rPr>
+      </w:pPr>
+      <w:hyperlink r:id="rId4" w:history="1">
+        <w:r>
+          <w:rPr>
+            <w:rStyle w:val="Hyperlink"/>
+            <w:rFonts w:ascii="Times New Roman" w:hAnsi="Times New Roman" w:cs="Times New Roman"/>
+            <w:sz w:val="28"/>
+            <w:szCs w:val="28"/>
+          </w:rPr>
+          <w:t>https://raw.githubusercontent.com/Mefo260103/steg-echo-hiding-np/main/stego-bsic-echo-hiding-np.tar</w:t>
+        </w:r>
+      </w:hyperlink>
+    </w:p>
+    <w:p>
+      <w:pPr>
+        <w:rPr>
+          <w:rFonts w:ascii="Times New Roman" w:hAnsi="Times New Roman" w:cs="Times New Roman"/>
+          <w:sz w:val="28"/>
+          <w:szCs w:val="28"/>
+        </w:rPr>
+      </w:pPr>
+      <w:bookmarkStart w:id="0" w:name="_GoBack"/>
+      <w:bookmarkEnd w:id="0"/>
       <w:r>
         <w:rPr>
           <w:rFonts w:ascii="Times New Roman" w:hAnsi="Times New Roman" w:cs="Times New Roman"/>
@@ -174,9 +213,11 @@
       <w:r>
         <w:rPr>
           <w:rFonts w:ascii="Times New Roman" w:hAnsi="Times New Roman" w:cs="Times New Roman"/>
-          <w:sz w:val="28"/>
-          <w:szCs w:val="28"/>
-        </w:rPr>
+          <w:noProof/>
+          <w:sz w:val="28"/>
+          <w:szCs w:val="28"/>
+        </w:rPr>
+        <w:lastRenderedPageBreak/>
         <w:drawing>
           <wp:inline distT="0" distB="0" distL="0" distR="0" wp14:anchorId="563E07E2" wp14:editId="414935BC">
             <wp:extent cx="5943600" cy="4625340"/>
@@ -193,7 +234,7 @@
                     <pic:cNvPicPr/>
                   </pic:nvPicPr>
                   <pic:blipFill>
-                    <a:blip r:embed="rId4"/>
+                    <a:blip r:embed="rId5"/>
                     <a:stretch>
                       <a:fillRect/>
                     </a:stretch>
@@ -278,9 +319,11 @@
           <w:rFonts w:ascii="Times New Roman" w:hAnsi="Times New Roman" w:cs="Times New Roman"/>
           <w:i/>
           <w:iCs/>
-          <w:sz w:val="28"/>
-          <w:szCs w:val="28"/>
-        </w:rPr>
+          <w:noProof/>
+          <w:sz w:val="28"/>
+          <w:szCs w:val="28"/>
+        </w:rPr>
+        <w:lastRenderedPageBreak/>
         <w:drawing>
           <wp:inline distT="0" distB="0" distL="0" distR="0" wp14:anchorId="7D213DF8" wp14:editId="175CDC05">
             <wp:extent cx="5943600" cy="2630805"/>
@@ -297,7 +340,7 @@
                     <pic:cNvPicPr/>
                   </pic:nvPicPr>
                   <pic:blipFill>
-                    <a:blip r:embed="rId5"/>
+                    <a:blip r:embed="rId6"/>
                     <a:stretch>
                       <a:fillRect/>
                     </a:stretch>
@@ -369,6 +412,7 @@
       <w:r>
         <w:rPr>
           <w:rFonts w:ascii="Times New Roman" w:hAnsi="Times New Roman" w:cs="Times New Roman"/>
+          <w:noProof/>
           <w:sz w:val="28"/>
           <w:szCs w:val="28"/>
         </w:rPr>
@@ -388,7 +432,7 @@
                     <pic:cNvPicPr/>
                   </pic:nvPicPr>
                   <pic:blipFill>
-                    <a:blip r:embed="rId6"/>
+                    <a:blip r:embed="rId7"/>
                     <a:stretch>
                       <a:fillRect/>
                     </a:stretch>
@@ -466,6 +510,7 @@
       <w:r>
         <w:rPr>
           <w:rFonts w:ascii="Times New Roman" w:hAnsi="Times New Roman" w:cs="Times New Roman"/>
+          <w:noProof/>
           <w:sz w:val="28"/>
           <w:szCs w:val="28"/>
         </w:rPr>
@@ -486,7 +531,7 @@
                     <pic:cNvPicPr/>
                   </pic:nvPicPr>
                   <pic:blipFill>
-                    <a:blip r:embed="rId7"/>
+                    <a:blip r:embed="rId8"/>
                     <a:stretch>
                       <a:fillRect/>
                     </a:stretch>
@@ -560,6 +605,7 @@
       <w:r>
         <w:rPr>
           <w:rFonts w:ascii="Times New Roman" w:hAnsi="Times New Roman" w:cs="Times New Roman"/>
+          <w:noProof/>
           <w:sz w:val="28"/>
           <w:szCs w:val="28"/>
         </w:rPr>
@@ -580,7 +626,7 @@
                     <pic:cNvPicPr/>
                   </pic:nvPicPr>
                   <pic:blipFill>
-                    <a:blip r:embed="rId8"/>
+                    <a:blip r:embed="rId9"/>
                     <a:stretch>
                       <a:fillRect/>
                     </a:stretch>
@@ -637,6 +683,7 @@
       <w:r>
         <w:rPr>
           <w:rFonts w:ascii="Times New Roman" w:hAnsi="Times New Roman" w:cs="Times New Roman"/>
+          <w:noProof/>
           <w:sz w:val="28"/>
           <w:szCs w:val="28"/>
         </w:rPr>
@@ -656,7 +703,7 @@
                     <pic:cNvPicPr/>
                   </pic:nvPicPr>
                   <pic:blipFill>
-                    <a:blip r:embed="rId9"/>
+                    <a:blip r:embed="rId10"/>
                     <a:stretch>
                       <a:fillRect/>
                     </a:stretch>
@@ -727,6 +774,7 @@
       <w:r>
         <w:rPr>
           <w:rFonts w:ascii="Times New Roman" w:hAnsi="Times New Roman" w:cs="Times New Roman"/>
+          <w:noProof/>
           <w:sz w:val="28"/>
           <w:szCs w:val="28"/>
         </w:rPr>
@@ -746,7 +794,7 @@
                     <pic:cNvPicPr/>
                   </pic:nvPicPr>
                   <pic:blipFill>
-                    <a:blip r:embed="rId10"/>
+                    <a:blip r:embed="rId11"/>
                     <a:stretch>
                       <a:fillRect/>
                     </a:stretch>
@@ -960,82 +1008,6 @@
         <w:t>bsic-echo-hiding-np</w:t>
       </w:r>
     </w:p>
-    <w:p>
-      <w:pPr>
-        <w:rPr>
-          <w:rFonts w:ascii="Times New Roman" w:hAnsi="Times New Roman" w:cs="Times New Roman"/>
-          <w:sz w:val="28"/>
-          <w:szCs w:val="28"/>
-        </w:rPr>
-      </w:pPr>
-      <w:r>
-        <w:rPr>
-          <w:rFonts w:ascii="Times New Roman" w:hAnsi="Times New Roman" w:cs="Times New Roman"/>
-          <w:sz w:val="28"/>
-          <w:szCs w:val="28"/>
-        </w:rPr>
-        <w:t>Checkwork</w:t>
-      </w:r>
-      <w:r>
-        <w:rPr>
-          <w:rFonts w:ascii="Times New Roman" w:hAnsi="Times New Roman" w:cs="Times New Roman"/>
-          <w:sz w:val="28"/>
-          <w:szCs w:val="28"/>
-        </w:rPr>
-        <w:t>v</w:t>
-      </w:r>
-    </w:p>
-    <w:p>
-      <w:pPr>
-        <w:rPr>
-          <w:rFonts w:ascii="Times New Roman" w:hAnsi="Times New Roman" w:cs="Times New Roman"/>
-          <w:sz w:val="28"/>
-          <w:szCs w:val="28"/>
-        </w:rPr>
-      </w:pPr>
-      <w:r>
-        <w:rPr>
-          <w:rFonts w:ascii="Times New Roman" w:hAnsi="Times New Roman" w:cs="Times New Roman"/>
-          <w:sz w:val="28"/>
-          <w:szCs w:val="28"/>
-        </w:rPr>
-        <w:drawing>
-          <wp:inline distT="0" distB="0" distL="0" distR="0" wp14:anchorId="5382156A" wp14:editId="34F684FC">
-            <wp:extent cx="5943600" cy="1060450"/>
-            <wp:effectExtent l="0" t="0" r="0" b="6350"/>
-            <wp:docPr id="1979948385" name="Picture 1"/>
-            <wp:cNvGraphicFramePr>
-              <a:graphicFrameLocks xmlns:a="http://schemas.openxmlformats.org/drawingml/2006/main" noChangeAspect="1"/>
-            </wp:cNvGraphicFramePr>
-            <a:graphic xmlns:a="http://schemas.openxmlformats.org/drawingml/2006/main">
-              <a:graphicData uri="http://schemas.openxmlformats.org/drawingml/2006/picture">
-                <pic:pic xmlns:pic="http://schemas.openxmlformats.org/drawingml/2006/picture">
-                  <pic:nvPicPr>
-                    <pic:cNvPr id="1979948385" name=""/>
-                    <pic:cNvPicPr/>
-                  </pic:nvPicPr>
-                  <pic:blipFill>
-                    <a:blip r:embed="rId11"/>
-                    <a:stretch>
-                      <a:fillRect/>
-                    </a:stretch>
-                  </pic:blipFill>
-                  <pic:spPr>
-                    <a:xfrm>
-                      <a:off x="0" y="0"/>
-                      <a:ext cx="5943600" cy="1060450"/>
-                    </a:xfrm>
-                    <a:prstGeom prst="rect">
-                      <a:avLst/>
-                    </a:prstGeom>
-                  </pic:spPr>
-                </pic:pic>
-              </a:graphicData>
-            </a:graphic>
-          </wp:inline>
-        </w:drawing>
-      </w:r>
-    </w:p>
     <w:sectPr>
       <w:pgSz w:w="12240" w:h="15840"/>
       <w:pgMar w:top="1440" w:right="1440" w:bottom="1440" w:left="1440" w:header="720" w:footer="720" w:gutter="0"/>
@@ -1047,7 +1019,7 @@
 </file>
 
 <file path=word/styles.xml><?xml version="1.0" encoding="utf-8"?>
-<w:styles xmlns:mc="http://schemas.openxmlformats.org/markup-compatibility/2006" xmlns:r="http://schemas.openxmlformats.org/officeDocument/2006/relationships" xmlns:w="http://schemas.openxmlformats.org/wordprocessingml/2006/main" xmlns:w14="http://schemas.microsoft.com/office/word/2010/wordml" xmlns:w15="http://schemas.microsoft.com/office/word/2012/wordml" xmlns:w16cex="http://schemas.microsoft.com/office/word/2018/wordml/cex" xmlns:w16cid="http://schemas.microsoft.com/office/word/2016/wordml/cid" xmlns:w16="http://schemas.microsoft.com/office/word/2018/wordml" xmlns:w16du="http://schemas.microsoft.com/office/word/2023/wordml/word16du" xmlns:w16sdtdh="http://schemas.microsoft.com/office/word/2020/wordml/sdtdatahash" xmlns:w16sdtfl="http://schemas.microsoft.com/office/word/2024/wordml/sdtformatlock" xmlns:w16se="http://schemas.microsoft.com/office/word/2015/wordml/symex" mc:Ignorable="w14 w15 w16se w16cid w16 w16cex w16sdtdh w16sdtfl w16du">
+<w:styles xmlns:mc="http://schemas.openxmlformats.org/markup-compatibility/2006" xmlns:r="http://schemas.openxmlformats.org/officeDocument/2006/relationships" xmlns:w="http://schemas.openxmlformats.org/wordprocessingml/2006/main" xmlns:w14="http://schemas.microsoft.com/office/word/2010/wordml" xmlns:w15="http://schemas.microsoft.com/office/word/2012/wordml" xmlns:w16se="http://schemas.microsoft.com/office/word/2015/wordml/symex" mc:Ignorable="w14 w15 w16se">
   <w:docDefaults>
     <w:rPrDefault>
       <w:rPr>
@@ -1065,7 +1037,7 @@
       </w:pPr>
     </w:pPrDefault>
   </w:docDefaults>
-  <w:latentStyles w:defLockedState="0" w:defUIPriority="99" w:defSemiHidden="0" w:defUnhideWhenUsed="0" w:defQFormat="0" w:count="376">
+  <w:latentStyles w:defLockedState="0" w:defUIPriority="99" w:defSemiHidden="0" w:defUnhideWhenUsed="0" w:defQFormat="0" w:count="371">
     <w:lsdException w:name="Normal" w:uiPriority="0" w:qFormat="1"/>
     <w:lsdException w:name="heading 1" w:uiPriority="9" w:qFormat="1"/>
     <w:lsdException w:name="heading 2" w:semiHidden="1" w:uiPriority="9" w:unhideWhenUsed="1" w:qFormat="1"/>
@@ -1437,11 +1409,6 @@
     <w:lsdException w:name="List Table 5 Dark Accent 6" w:uiPriority="50"/>
     <w:lsdException w:name="List Table 6 Colorful Accent 6" w:uiPriority="51"/>
     <w:lsdException w:name="List Table 7 Colorful Accent 6" w:uiPriority="52"/>
-    <w:lsdException w:name="Mention" w:semiHidden="1" w:unhideWhenUsed="1"/>
-    <w:lsdException w:name="Smart Hyperlink" w:semiHidden="1" w:unhideWhenUsed="1"/>
-    <w:lsdException w:name="Hashtag" w:semiHidden="1" w:unhideWhenUsed="1"/>
-    <w:lsdException w:name="Unresolved Mention" w:semiHidden="1" w:unhideWhenUsed="1"/>
-    <w:lsdException w:name="Smart Link" w:semiHidden="1" w:unhideWhenUsed="1"/>
   </w:latentStyles>
   <w:style w:type="paragraph" w:default="1" w:styleId="Normal">
     <w:name w:val="Normal"/>
@@ -1962,6 +1929,17 @@
       <w:smallCaps/>
       <w:color w:val="0F4761" w:themeColor="accent1" w:themeShade="BF"/>
       <w:spacing w:val="5"/>
+    </w:rPr>
+  </w:style>
+  <w:style w:type="character" w:styleId="Hyperlink">
+    <w:name w:val="Hyperlink"/>
+    <w:basedOn w:val="DefaultParagraphFont"/>
+    <w:uiPriority w:val="99"/>
+    <w:unhideWhenUsed/>
+    <w:rsid w:val="00502525"/>
+    <w:rPr>
+      <w:color w:val="467886" w:themeColor="hyperlink"/>
+      <w:u w:val="single"/>
     </w:rPr>
   </w:style>
 </w:styles>

</xml_diff>